<commit_message>
Fin docu Progra 1
</commit_message>
<xml_diff>
--- a/Documentación Progra1.docx
+++ b/Documentación Progra1.docx
@@ -558,6 +558,15 @@
     </w:p>
     <w:sdt>
       <w:sdtPr>
+        <w:rPr>
+          <w:rFonts w:ascii="Arial" w:eastAsia="Arial" w:hAnsi="Arial" w:cs="Arial"/>
+          <w:b w:val="0"/>
+          <w:bCs w:val="0"/>
+          <w:color w:val="000000"/>
+          <w:sz w:val="22"/>
+          <w:szCs w:val="22"/>
+          <w:lang w:eastAsia="en-US"/>
+        </w:rPr>
         <w:id w:val="1201667433"/>
         <w:docPartObj>
           <w:docPartGallery w:val="Table of Contents"/>
@@ -566,22 +575,25 @@
       </w:sdtPr>
       <w:sdtEndPr>
         <w:rPr>
-          <w:rFonts w:ascii="Arial" w:eastAsia="Arial" w:hAnsi="Arial" w:cs="Arial"/>
           <w:noProof/>
-          <w:color w:val="000000"/>
-          <w:sz w:val="22"/>
-          <w:szCs w:val="22"/>
-          <w:lang w:eastAsia="en-US"/>
         </w:rPr>
       </w:sdtEndPr>
       <w:sdtContent>
         <w:p>
           <w:pPr>
             <w:pStyle w:val="TOCHeading"/>
+            <w:rPr>
+              <w:lang w:val="es-CR"/>
+            </w:rPr>
           </w:pPr>
+          <w:proofErr w:type="spellStart"/>
           <w:r>
+            <w:rPr>
+              <w:lang w:val="es-CR"/>
+            </w:rPr>
             <w:t>Contents</w:t>
           </w:r>
+          <w:proofErr w:type="spellEnd"/>
         </w:p>
         <w:p>
           <w:pPr>
@@ -2081,14 +2093,7 @@
                 <w:highlight w:val="white"/>
                 <w:lang w:val="es-CR"/>
               </w:rPr>
-              <w:t>Cliente Automático: la creación de procesos se hace mediante un proceso</w:t>
-            </w:r>
-            <w:r>
-              <w:rPr>
-                <w:highlight w:val="white"/>
-                <w:lang w:val="es-CR"/>
-              </w:rPr>
-              <w:t xml:space="preserve"> </w:t>
+              <w:t xml:space="preserve">Cliente Automático: la creación de procesos se hace mediante un proceso </w:t>
             </w:r>
             <w:proofErr w:type="spellStart"/>
             <w:r>
@@ -2193,14 +2198,7 @@
                 <w:highlight w:val="white"/>
                 <w:lang w:val="es-CR"/>
               </w:rPr>
-              <w:t xml:space="preserve"> que se comunica por medio de un socket con el servidor. Estos se crea</w:t>
-            </w:r>
-            <w:r>
-              <w:rPr>
-                <w:highlight w:val="white"/>
-                <w:lang w:val="es-CR"/>
-              </w:rPr>
-              <w:t xml:space="preserve">n en un intervalo de un tiempo </w:t>
+              <w:t xml:space="preserve"> que se comunica por medio de un socket con el servidor. Estos se crean en un intervalo de un tiempo </w:t>
             </w:r>
             <w:proofErr w:type="spellStart"/>
             <w:r>
@@ -2398,14 +2396,7 @@
                 <w:highlight w:val="white"/>
                 <w:lang w:val="es-CR"/>
               </w:rPr>
-              <w:t>jo</w:t>
-            </w:r>
-            <w:r>
-              <w:rPr>
-                <w:highlight w:val="white"/>
-                <w:lang w:val="es-CR"/>
-              </w:rPr>
-              <w:t>b</w:t>
+              <w:t>job</w:t>
             </w:r>
             <w:proofErr w:type="spellEnd"/>
             <w:r>
@@ -2572,14 +2563,7 @@
                 <w:highlight w:val="white"/>
                 <w:lang w:val="es-CR"/>
               </w:rPr>
-              <w:t>, es otro hilo, se encarga de verificar si constantemente ha</w:t>
-            </w:r>
-            <w:r>
-              <w:rPr>
-                <w:highlight w:val="white"/>
-                <w:lang w:val="es-CR"/>
-              </w:rPr>
-              <w:t>y procesos en la cola. Si hay los ejecuta de acuerdo al algoritmo escogido.</w:t>
+              <w:t>, es otro hilo, se encarga de verificar si constantemente hay procesos en la cola. Si hay los ejecuta de acuerdo al algoritmo escogido.</w:t>
             </w:r>
           </w:p>
         </w:tc>
@@ -2769,14 +2753,7 @@
                 <w:highlight w:val="white"/>
                 <w:lang w:val="es-CR"/>
               </w:rPr>
-              <w:t xml:space="preserve"> switch se</w:t>
-            </w:r>
-            <w:r>
-              <w:rPr>
-                <w:highlight w:val="white"/>
-                <w:lang w:val="es-CR"/>
-              </w:rPr>
-              <w:t xml:space="preserve"> despliega en pantalla el proceso que se ejecutará.</w:t>
+              <w:t xml:space="preserve"> switch se despliega en pantalla el proceso que se ejecutará.</w:t>
             </w:r>
           </w:p>
         </w:tc>
@@ -2918,14 +2895,7 @@
                 <w:highlight w:val="white"/>
                 <w:lang w:val="es-CR"/>
               </w:rPr>
-              <w:t>En cualquier momento de la ej</w:t>
-            </w:r>
-            <w:r>
-              <w:rPr>
-                <w:highlight w:val="white"/>
-                <w:lang w:val="es-CR"/>
-              </w:rPr>
-              <w:t>ecución se puede consultar la cola de procesos en espera.</w:t>
+              <w:t>En cualquier momento de la ejecución se puede consultar la cola de procesos en espera.</w:t>
             </w:r>
           </w:p>
         </w:tc>
@@ -3040,14 +3010,7 @@
                 <w:highlight w:val="white"/>
                 <w:lang w:val="es-CR"/>
               </w:rPr>
-              <w:t>Cantidad de s</w:t>
-            </w:r>
-            <w:r>
-              <w:rPr>
-                <w:highlight w:val="white"/>
-                <w:lang w:val="es-CR"/>
-              </w:rPr>
-              <w:t>egundos de CPU ocioso.</w:t>
+              <w:t>Cantidad de segundos de CPU ocioso.</w:t>
             </w:r>
           </w:p>
           <w:p>
@@ -3202,118 +3165,121 @@
       <w:pPr>
         <w:pStyle w:val="Heading1"/>
         <w:jc w:val="both"/>
+        <w:rPr>
+          <w:lang w:val="es-CR"/>
+        </w:rPr>
       </w:pPr>
       <w:bookmarkStart w:id="3" w:name="_mhneyhlr3gyw" w:colFirst="0" w:colLast="0"/>
       <w:bookmarkStart w:id="4" w:name="_Toc462496928"/>
       <w:bookmarkEnd w:id="3"/>
-      <w:proofErr w:type="spellStart"/>
-      <w:r>
-        <w:t>Casos</w:t>
-      </w:r>
-      <w:proofErr w:type="spellEnd"/>
-      <w:r>
-        <w:t xml:space="preserve"> de </w:t>
-      </w:r>
-      <w:proofErr w:type="spellStart"/>
-      <w:r>
-        <w:t>pruebas</w:t>
+      <w:r>
+        <w:rPr>
+          <w:lang w:val="es-CR"/>
+        </w:rPr>
+        <w:t>Casos de pruebas</w:t>
       </w:r>
       <w:bookmarkEnd w:id="4"/>
-      <w:proofErr w:type="spellEnd"/>
     </w:p>
     <w:p>
       <w:pPr>
         <w:pStyle w:val="Heading2"/>
         <w:jc w:val="both"/>
+        <w:rPr>
+          <w:lang w:val="es-CR"/>
+        </w:rPr>
       </w:pPr>
       <w:bookmarkStart w:id="5" w:name="_fvinz0ejeajn" w:colFirst="0" w:colLast="0"/>
       <w:bookmarkStart w:id="6" w:name="_Toc462496929"/>
       <w:bookmarkEnd w:id="5"/>
+      <w:r>
+        <w:rPr>
+          <w:lang w:val="es-CR"/>
+        </w:rPr>
+        <w:t xml:space="preserve">Prueba </w:t>
+      </w:r>
+      <w:proofErr w:type="gramStart"/>
+      <w:r>
+        <w:rPr>
+          <w:lang w:val="es-CR"/>
+        </w:rPr>
+        <w:t>1 :</w:t>
+      </w:r>
+      <w:proofErr w:type="gramEnd"/>
+      <w:r>
+        <w:rPr>
+          <w:lang w:val="es-CR"/>
+        </w:rPr>
+        <w:t xml:space="preserve"> FIFO</w:t>
+      </w:r>
+      <w:bookmarkEnd w:id="6"/>
+    </w:p>
+    <w:p>
+      <w:pPr>
+        <w:jc w:val="both"/>
+        <w:rPr>
+          <w:lang w:val="es-CR"/>
+        </w:rPr>
+      </w:pPr>
+      <w:r>
+        <w:rPr>
+          <w:u w:val="single"/>
+          <w:lang w:val="es-CR"/>
+        </w:rPr>
+        <w:t>Objetivo:</w:t>
+      </w:r>
+      <w:r>
+        <w:rPr>
+          <w:lang w:val="es-CR"/>
+        </w:rPr>
+        <w:t xml:space="preserve"> se prueba de manera aislada el algoritmo de selección FIFO.</w:t>
+      </w:r>
+    </w:p>
+    <w:p>
+      <w:pPr>
+        <w:jc w:val="both"/>
+        <w:rPr>
+          <w:lang w:val="es-CR"/>
+        </w:rPr>
+      </w:pPr>
+      <w:r>
+        <w:rPr>
+          <w:u w:val="single"/>
+          <w:lang w:val="es-CR"/>
+        </w:rPr>
+        <w:t>Resultados esperados:</w:t>
+      </w:r>
+      <w:r>
+        <w:rPr>
+          <w:lang w:val="es-CR"/>
+        </w:rPr>
+        <w:t xml:space="preserve"> se espera que de un grupo de procesos en </w:t>
+      </w:r>
       <w:proofErr w:type="spellStart"/>
       <w:r>
-        <w:t>Prueba</w:t>
+        <w:rPr>
+          <w:lang w:val="es-CR"/>
+        </w:rPr>
+        <w:t>Ready</w:t>
       </w:r>
       <w:proofErr w:type="spellEnd"/>
       <w:r>
-        <w:t xml:space="preserve"> </w:t>
-      </w:r>
-      <w:proofErr w:type="gramStart"/>
-      <w:r>
-        <w:t>1 :</w:t>
-      </w:r>
-      <w:proofErr w:type="gramEnd"/>
-      <w:r>
-        <w:t xml:space="preserve"> FIFO</w:t>
-      </w:r>
-      <w:bookmarkEnd w:id="6"/>
-    </w:p>
-    <w:p>
-      <w:pPr>
-        <w:jc w:val="both"/>
-        <w:rPr>
-          <w:lang w:val="es-CR"/>
-        </w:rPr>
-      </w:pPr>
-      <w:r>
-        <w:rPr>
-          <w:u w:val="single"/>
-          <w:lang w:val="es-CR"/>
-        </w:rPr>
-        <w:t>Objetivo:</w:t>
-      </w:r>
-      <w:r>
-        <w:rPr>
-          <w:lang w:val="es-CR"/>
-        </w:rPr>
-        <w:t xml:space="preserve"> se prueba de manera aislada el algoritmo de selección FIFO.</w:t>
-      </w:r>
-    </w:p>
-    <w:p>
-      <w:pPr>
-        <w:jc w:val="both"/>
-        <w:rPr>
-          <w:lang w:val="es-CR"/>
-        </w:rPr>
-      </w:pPr>
-      <w:r>
-        <w:rPr>
-          <w:u w:val="single"/>
-          <w:lang w:val="es-CR"/>
-        </w:rPr>
-        <w:t>Resultados esperados:</w:t>
-      </w:r>
-      <w:r>
-        <w:rPr>
-          <w:lang w:val="es-CR"/>
-        </w:rPr>
-        <w:t xml:space="preserve"> se espera que de un grupo de procesos en </w:t>
+        <w:rPr>
+          <w:lang w:val="es-CR"/>
+        </w:rPr>
+        <w:t xml:space="preserve">, seleccione el proceso con el menor </w:t>
       </w:r>
       <w:proofErr w:type="spellStart"/>
       <w:r>
         <w:rPr>
           <w:lang w:val="es-CR"/>
         </w:rPr>
-        <w:t>Ready</w:t>
+        <w:t>pid</w:t>
       </w:r>
       <w:proofErr w:type="spellEnd"/>
       <w:r>
         <w:rPr>
           <w:lang w:val="es-CR"/>
         </w:rPr>
-        <w:t xml:space="preserve">, seleccione el proceso con el menor </w:t>
-      </w:r>
-      <w:proofErr w:type="spellStart"/>
-      <w:r>
-        <w:rPr>
-          <w:lang w:val="es-CR"/>
-        </w:rPr>
-        <w:t>pid</w:t>
-      </w:r>
-      <w:proofErr w:type="spellEnd"/>
-      <w:r>
-        <w:rPr>
-          <w:lang w:val="es-CR"/>
-        </w:rPr>
         <w:t>.</w:t>
       </w:r>
     </w:p>
@@ -3327,7 +3293,6 @@
       <w:r>
         <w:rPr>
           <w:noProof/>
-          <w:lang w:val="es-CR"/>
         </w:rPr>
         <w:drawing>
           <wp:anchor distT="114300" distB="114300" distL="114300" distR="114300" simplePos="0" relativeHeight="251658240" behindDoc="0" locked="0" layoutInCell="0" hidden="0" allowOverlap="1" wp14:anchorId="0E56BC82" wp14:editId="308A70AA">
@@ -3455,7 +3420,6 @@
       <w:r>
         <w:rPr>
           <w:noProof/>
-          <w:lang w:val="es-CR"/>
         </w:rPr>
         <w:drawing>
           <wp:inline distT="114300" distB="114300" distL="114300" distR="114300" wp14:anchorId="55CA73C0" wp14:editId="52C77DE4">
@@ -3529,65 +3493,116 @@
       <w:pPr>
         <w:pStyle w:val="Heading2"/>
         <w:jc w:val="both"/>
+        <w:rPr>
+          <w:lang w:val="es-CR"/>
+        </w:rPr>
       </w:pPr>
       <w:bookmarkStart w:id="9" w:name="_Toc462496930"/>
+      <w:r>
+        <w:rPr>
+          <w:lang w:val="es-CR"/>
+        </w:rPr>
+        <w:lastRenderedPageBreak/>
+        <w:t>Prueba 2: SJF</w:t>
+      </w:r>
+      <w:bookmarkEnd w:id="9"/>
+    </w:p>
+    <w:p>
+      <w:pPr>
+        <w:jc w:val="both"/>
+        <w:rPr>
+          <w:lang w:val="es-CR"/>
+        </w:rPr>
+      </w:pPr>
+      <w:r>
+        <w:rPr>
+          <w:u w:val="single"/>
+          <w:lang w:val="es-CR"/>
+        </w:rPr>
+        <w:t>Objetivo:</w:t>
+      </w:r>
+      <w:r>
+        <w:rPr>
+          <w:lang w:val="es-CR"/>
+        </w:rPr>
+        <w:t xml:space="preserve"> se prueba de manera aislada el algoritmo de selección SJF.</w:t>
+      </w:r>
+    </w:p>
+    <w:p>
+      <w:pPr>
+        <w:jc w:val="both"/>
+        <w:rPr>
+          <w:lang w:val="es-CR"/>
+        </w:rPr>
+      </w:pPr>
+      <w:r>
+        <w:rPr>
+          <w:u w:val="single"/>
+          <w:lang w:val="es-CR"/>
+        </w:rPr>
+        <w:t>Resultados esperados:</w:t>
+      </w:r>
+      <w:r>
+        <w:rPr>
+          <w:lang w:val="es-CR"/>
+        </w:rPr>
+        <w:t xml:space="preserve"> se espera que de un grupo de procesos en </w:t>
+      </w:r>
       <w:proofErr w:type="spellStart"/>
       <w:r>
-        <w:lastRenderedPageBreak/>
-        <w:t>Prueba</w:t>
+        <w:rPr>
+          <w:lang w:val="es-CR"/>
+        </w:rPr>
+        <w:t>Ready</w:t>
       </w:r>
       <w:proofErr w:type="spellEnd"/>
       <w:r>
-        <w:t xml:space="preserve"> 2: SJF</w:t>
-      </w:r>
-      <w:bookmarkEnd w:id="9"/>
-    </w:p>
-    <w:p>
-      <w:pPr>
-        <w:jc w:val="both"/>
-        <w:rPr>
-          <w:lang w:val="es-CR"/>
-        </w:rPr>
-      </w:pPr>
-      <w:r>
-        <w:rPr>
-          <w:u w:val="single"/>
-          <w:lang w:val="es-CR"/>
-        </w:rPr>
-        <w:t>Objetivo:</w:t>
-      </w:r>
-      <w:r>
-        <w:rPr>
-          <w:lang w:val="es-CR"/>
-        </w:rPr>
-        <w:t xml:space="preserve"> se prueba de manera aislada el algoritmo de selección SJF.</w:t>
-      </w:r>
-    </w:p>
-    <w:p>
-      <w:pPr>
-        <w:jc w:val="both"/>
-        <w:rPr>
-          <w:lang w:val="es-CR"/>
-        </w:rPr>
-      </w:pPr>
-      <w:r>
-        <w:rPr>
-          <w:u w:val="single"/>
-          <w:lang w:val="es-CR"/>
-        </w:rPr>
-        <w:t>Resultados esperados:</w:t>
-      </w:r>
-      <w:r>
-        <w:rPr>
-          <w:lang w:val="es-CR"/>
-        </w:rPr>
-        <w:t xml:space="preserve"> se espera que de un grupo de procesos en </w:t>
+        <w:rPr>
+          <w:lang w:val="es-CR"/>
+        </w:rPr>
+        <w:t xml:space="preserve">, seleccione el proceso con el menor </w:t>
       </w:r>
       <w:proofErr w:type="spellStart"/>
       <w:r>
         <w:rPr>
           <w:lang w:val="es-CR"/>
         </w:rPr>
+        <w:t>burst</w:t>
+      </w:r>
+      <w:proofErr w:type="spellEnd"/>
+      <w:r>
+        <w:rPr>
+          <w:lang w:val="es-CR"/>
+        </w:rPr>
+        <w:t>.</w:t>
+      </w:r>
+    </w:p>
+    <w:p>
+      <w:pPr>
+        <w:jc w:val="both"/>
+        <w:rPr>
+          <w:lang w:val="es-CR"/>
+        </w:rPr>
+      </w:pPr>
+    </w:p>
+    <w:p>
+      <w:pPr>
+        <w:jc w:val="both"/>
+        <w:rPr>
+          <w:lang w:val="es-CR"/>
+        </w:rPr>
+      </w:pPr>
+      <w:r>
+        <w:rPr>
+          <w:lang w:val="es-CR"/>
+        </w:rPr>
+        <w:t xml:space="preserve">Entrada: Se tienen los siguientes procesos en el </w:t>
+      </w:r>
+      <w:proofErr w:type="spellStart"/>
+      <w:r>
+        <w:rPr>
+          <w:lang w:val="es-CR"/>
+        </w:rPr>
         <w:t>Ready</w:t>
       </w:r>
       <w:proofErr w:type="spellEnd"/>
@@ -3595,20 +3610,6 @@
         <w:rPr>
           <w:lang w:val="es-CR"/>
         </w:rPr>
-        <w:t xml:space="preserve">, seleccione el proceso con el menor </w:t>
-      </w:r>
-      <w:proofErr w:type="spellStart"/>
-      <w:r>
-        <w:rPr>
-          <w:lang w:val="es-CR"/>
-        </w:rPr>
-        <w:t>burst</w:t>
-      </w:r>
-      <w:proofErr w:type="spellEnd"/>
-      <w:r>
-        <w:rPr>
-          <w:lang w:val="es-CR"/>
-        </w:rPr>
         <w:t>.</w:t>
       </w:r>
     </w:p>
@@ -3619,46 +3620,9 @@
           <w:lang w:val="es-CR"/>
         </w:rPr>
       </w:pPr>
-    </w:p>
-    <w:p>
-      <w:pPr>
-        <w:jc w:val="both"/>
-        <w:rPr>
-          <w:lang w:val="es-CR"/>
-        </w:rPr>
-      </w:pPr>
-      <w:r>
-        <w:rPr>
-          <w:lang w:val="es-CR"/>
-        </w:rPr>
-        <w:t xml:space="preserve">Entrada: Se tienen los siguientes procesos en el </w:t>
-      </w:r>
-      <w:proofErr w:type="spellStart"/>
-      <w:r>
-        <w:rPr>
-          <w:lang w:val="es-CR"/>
-        </w:rPr>
-        <w:t>Ready</w:t>
-      </w:r>
-      <w:proofErr w:type="spellEnd"/>
-      <w:r>
-        <w:rPr>
-          <w:lang w:val="es-CR"/>
-        </w:rPr>
-        <w:t>.</w:t>
-      </w:r>
-    </w:p>
-    <w:p>
-      <w:pPr>
-        <w:jc w:val="both"/>
-        <w:rPr>
-          <w:lang w:val="es-CR"/>
-        </w:rPr>
-      </w:pPr>
       <w:r>
         <w:rPr>
           <w:noProof/>
-          <w:lang w:val="es-CR"/>
         </w:rPr>
         <w:drawing>
           <wp:inline distT="114300" distB="114300" distL="114300" distR="114300" wp14:anchorId="08E7DBC0" wp14:editId="41E61C4F">
@@ -3736,7 +3700,6 @@
       <w:r>
         <w:rPr>
           <w:noProof/>
-          <w:lang w:val="es-CR"/>
         </w:rPr>
         <w:drawing>
           <wp:inline distT="114300" distB="114300" distL="114300" distR="114300" wp14:anchorId="33D8C815" wp14:editId="1E80AF1D">
@@ -3794,13 +3757,7 @@
         <w:rPr>
           <w:lang w:val="es-CR"/>
         </w:rPr>
-        <w:t>Se encuentra un bug: el último proceso</w:t>
-      </w:r>
-      <w:r>
-        <w:rPr>
-          <w:lang w:val="es-CR"/>
-        </w:rPr>
-        <w:t xml:space="preserve"> en la cola del </w:t>
+        <w:t xml:space="preserve">Se encuentra un bug: el último proceso en la cola del </w:t>
       </w:r>
       <w:proofErr w:type="spellStart"/>
       <w:r>
@@ -3833,7 +3790,6 @@
       <w:r>
         <w:rPr>
           <w:noProof/>
-          <w:lang w:val="es-CR"/>
         </w:rPr>
         <w:drawing>
           <wp:inline distT="114300" distB="114300" distL="114300" distR="114300" wp14:anchorId="49CAAB13" wp14:editId="7F11D2F0">
@@ -3882,68 +3838,111 @@
       <w:pPr>
         <w:pStyle w:val="Heading2"/>
         <w:jc w:val="both"/>
+        <w:rPr>
+          <w:lang w:val="es-CR"/>
+        </w:rPr>
       </w:pPr>
       <w:bookmarkStart w:id="10" w:name="_tozuyda8d4sp" w:colFirst="0" w:colLast="0"/>
       <w:bookmarkStart w:id="11" w:name="_Toc462496931"/>
       <w:bookmarkEnd w:id="10"/>
+      <w:r>
+        <w:rPr>
+          <w:lang w:val="es-CR"/>
+        </w:rPr>
+        <w:t xml:space="preserve">Prueba </w:t>
+      </w:r>
+      <w:proofErr w:type="gramStart"/>
+      <w:r>
+        <w:rPr>
+          <w:lang w:val="es-CR"/>
+        </w:rPr>
+        <w:t>3 :</w:t>
+      </w:r>
+      <w:proofErr w:type="gramEnd"/>
+      <w:r>
+        <w:rPr>
+          <w:lang w:val="es-CR"/>
+        </w:rPr>
+        <w:t xml:space="preserve"> HPF</w:t>
+      </w:r>
+      <w:bookmarkEnd w:id="11"/>
+    </w:p>
+    <w:p>
+      <w:pPr>
+        <w:jc w:val="both"/>
+        <w:rPr>
+          <w:lang w:val="es-CR"/>
+        </w:rPr>
+      </w:pPr>
+      <w:r>
+        <w:rPr>
+          <w:u w:val="single"/>
+          <w:lang w:val="es-CR"/>
+        </w:rPr>
+        <w:t>Objetivo:</w:t>
+      </w:r>
+      <w:r>
+        <w:rPr>
+          <w:lang w:val="es-CR"/>
+        </w:rPr>
+        <w:t xml:space="preserve"> se prueba de manera aislada el algoritmo de selección HPF.</w:t>
+      </w:r>
+    </w:p>
+    <w:p>
+      <w:pPr>
+        <w:jc w:val="both"/>
+        <w:rPr>
+          <w:lang w:val="es-CR"/>
+        </w:rPr>
+      </w:pPr>
+      <w:r>
+        <w:rPr>
+          <w:u w:val="single"/>
+          <w:lang w:val="es-CR"/>
+        </w:rPr>
+        <w:t>Resultados esperados:</w:t>
+      </w:r>
+      <w:r>
+        <w:rPr>
+          <w:lang w:val="es-CR"/>
+        </w:rPr>
+        <w:t xml:space="preserve"> se espera que de un grupo de procesos en </w:t>
+      </w:r>
       <w:proofErr w:type="spellStart"/>
       <w:r>
-        <w:t>Prueba</w:t>
+        <w:rPr>
+          <w:lang w:val="es-CR"/>
+        </w:rPr>
+        <w:t>Ready</w:t>
       </w:r>
       <w:proofErr w:type="spellEnd"/>
       <w:r>
-        <w:t xml:space="preserve"> </w:t>
-      </w:r>
-      <w:proofErr w:type="gramStart"/>
-      <w:r>
-        <w:t>3 :</w:t>
-      </w:r>
-      <w:proofErr w:type="gramEnd"/>
-      <w:r>
-        <w:t xml:space="preserve"> HPF</w:t>
-      </w:r>
-      <w:bookmarkEnd w:id="11"/>
-    </w:p>
-    <w:p>
-      <w:pPr>
-        <w:jc w:val="both"/>
-        <w:rPr>
-          <w:lang w:val="es-CR"/>
-        </w:rPr>
-      </w:pPr>
-      <w:r>
-        <w:rPr>
-          <w:u w:val="single"/>
-          <w:lang w:val="es-CR"/>
-        </w:rPr>
-        <w:t>Objetivo:</w:t>
-      </w:r>
-      <w:r>
-        <w:rPr>
-          <w:lang w:val="es-CR"/>
-        </w:rPr>
-        <w:t xml:space="preserve"> se prueba de manera aislada el algoritmo de selección HPF.</w:t>
-      </w:r>
-    </w:p>
-    <w:p>
-      <w:pPr>
-        <w:jc w:val="both"/>
-        <w:rPr>
-          <w:lang w:val="es-CR"/>
-        </w:rPr>
-      </w:pPr>
-      <w:r>
-        <w:rPr>
-          <w:u w:val="single"/>
-          <w:lang w:val="es-CR"/>
-        </w:rPr>
-        <w:t>Resultados esperados:</w:t>
-      </w:r>
-      <w:r>
-        <w:rPr>
-          <w:lang w:val="es-CR"/>
-        </w:rPr>
-        <w:t xml:space="preserve"> se espera que de un grupo de procesos en </w:t>
+        <w:rPr>
+          <w:lang w:val="es-CR"/>
+        </w:rPr>
+        <w:t>, seleccione el proceso con la menor prioridad.</w:t>
+      </w:r>
+    </w:p>
+    <w:p>
+      <w:pPr>
+        <w:jc w:val="both"/>
+        <w:rPr>
+          <w:lang w:val="es-CR"/>
+        </w:rPr>
+      </w:pPr>
+    </w:p>
+    <w:p>
+      <w:pPr>
+        <w:jc w:val="both"/>
+        <w:rPr>
+          <w:lang w:val="es-CR"/>
+        </w:rPr>
+      </w:pPr>
+      <w:r>
+        <w:rPr>
+          <w:lang w:val="es-CR"/>
+        </w:rPr>
+        <w:t xml:space="preserve">Entrada: Se tienen los siguientes procesos en el </w:t>
       </w:r>
       <w:proofErr w:type="spellStart"/>
       <w:r>
@@ -3957,42 +3956,6 @@
         <w:rPr>
           <w:lang w:val="es-CR"/>
         </w:rPr>
-        <w:t>, seleccione el proceso con la menor prioridad.</w:t>
-      </w:r>
-    </w:p>
-    <w:p>
-      <w:pPr>
-        <w:jc w:val="both"/>
-        <w:rPr>
-          <w:lang w:val="es-CR"/>
-        </w:rPr>
-      </w:pPr>
-    </w:p>
-    <w:p>
-      <w:pPr>
-        <w:jc w:val="both"/>
-        <w:rPr>
-          <w:lang w:val="es-CR"/>
-        </w:rPr>
-      </w:pPr>
-      <w:r>
-        <w:rPr>
-          <w:lang w:val="es-CR"/>
-        </w:rPr>
-        <w:t xml:space="preserve">Entrada: Se tienen los siguientes procesos en el </w:t>
-      </w:r>
-      <w:proofErr w:type="spellStart"/>
-      <w:r>
-        <w:rPr>
-          <w:lang w:val="es-CR"/>
-        </w:rPr>
-        <w:t>Ready</w:t>
-      </w:r>
-      <w:proofErr w:type="spellEnd"/>
-      <w:r>
-        <w:rPr>
-          <w:lang w:val="es-CR"/>
-        </w:rPr>
         <w:t>:</w:t>
       </w:r>
     </w:p>
@@ -4006,7 +3969,6 @@
       <w:r>
         <w:rPr>
           <w:noProof/>
-          <w:lang w:val="es-CR"/>
         </w:rPr>
         <w:drawing>
           <wp:anchor distT="114300" distB="114300" distL="114300" distR="114300" simplePos="0" relativeHeight="251659264" behindDoc="0" locked="0" layoutInCell="0" hidden="0" allowOverlap="1" wp14:anchorId="69D635A0" wp14:editId="59D41F74">
@@ -4085,13 +4047,7 @@
         <w:rPr>
           <w:lang w:val="es-CR"/>
         </w:rPr>
-        <w:t xml:space="preserve"> </w:t>
-      </w:r>
-      <w:r>
-        <w:rPr>
-          <w:lang w:val="es-CR"/>
-        </w:rPr>
-        <w:t>de 4):</w:t>
+        <w:t xml:space="preserve"> de 4):</w:t>
       </w:r>
     </w:p>
     <w:p>
@@ -4112,7 +4068,6 @@
       <w:r>
         <w:rPr>
           <w:noProof/>
-          <w:lang w:val="es-CR"/>
         </w:rPr>
         <w:drawing>
           <wp:inline distT="114300" distB="114300" distL="114300" distR="114300" wp14:anchorId="39C7874C" wp14:editId="369E4680">
@@ -4315,7 +4270,6 @@
       <w:r>
         <w:rPr>
           <w:noProof/>
-          <w:lang w:val="es-CR"/>
         </w:rPr>
         <w:drawing>
           <wp:inline distT="114300" distB="114300" distL="114300" distR="114300" wp14:anchorId="710378CF" wp14:editId="2D3E9503">
@@ -4407,7 +4361,6 @@
       <w:r>
         <w:rPr>
           <w:noProof/>
-          <w:lang w:val="es-CR"/>
         </w:rPr>
         <w:drawing>
           <wp:inline distT="114300" distB="114300" distL="114300" distR="114300" wp14:anchorId="54E758A6" wp14:editId="4A40B9DC">
@@ -4511,13 +4464,7 @@
         <w:rPr>
           <w:lang w:val="es-CR"/>
         </w:rPr>
-        <w:t xml:space="preserve"> se prueba de manera aislada el algoritmo de selección RR. Se presentan varios </w:t>
-      </w:r>
-      <w:r>
-        <w:rPr>
-          <w:lang w:val="es-CR"/>
-        </w:rPr>
-        <w:t xml:space="preserve">casos, dónde cada caso se diferencia del proceso actual en ejecución. </w:t>
+        <w:t xml:space="preserve"> se prueba de manera aislada el algoritmo de selección RR. Se presentan varios casos, dónde cada caso se diferencia del proceso actual en ejecución. </w:t>
       </w:r>
     </w:p>
     <w:p>
@@ -4625,13 +4572,7 @@
         <w:rPr>
           <w:lang w:val="es-CR"/>
         </w:rPr>
-        <w:t xml:space="preserve"> </w:t>
-      </w:r>
-      <w:r>
-        <w:rPr>
-          <w:lang w:val="es-CR"/>
-        </w:rPr>
-        <w:t xml:space="preserve">(correctos): se selecciona el proceso que siga después del proceso con </w:t>
+        <w:t xml:space="preserve"> (correctos): se selecciona el proceso que siga después del proceso con </w:t>
       </w:r>
       <w:proofErr w:type="spellStart"/>
       <w:r>
@@ -4666,7 +4607,6 @@
       <w:r>
         <w:rPr>
           <w:noProof/>
-          <w:lang w:val="es-CR"/>
         </w:rPr>
         <w:drawing>
           <wp:inline distT="114300" distB="114300" distL="114300" distR="114300" wp14:anchorId="302719CB" wp14:editId="671557A9">
@@ -4830,13 +4770,7 @@
         <w:rPr>
           <w:lang w:val="es-CR"/>
         </w:rPr>
-        <w:t xml:space="preserve"> de 5. Se puede ver como el proceso es el último en la lista d</w:t>
-      </w:r>
-      <w:r>
-        <w:rPr>
-          <w:lang w:val="es-CR"/>
-        </w:rPr>
-        <w:t>e procesos, de tal forma que se debe comenzar otra vez por el inicio de la lista:</w:t>
+        <w:t xml:space="preserve"> de 5. Se puede ver como el proceso es el último en la lista de procesos, de tal forma que se debe comenzar otra vez por el inicio de la lista:</w:t>
       </w:r>
     </w:p>
     <w:p>
@@ -4855,7 +4789,6 @@
       <w:r>
         <w:rPr>
           <w:noProof/>
-          <w:lang w:val="es-CR"/>
         </w:rPr>
         <w:drawing>
           <wp:inline distT="114300" distB="114300" distL="114300" distR="114300" wp14:anchorId="38D0E335" wp14:editId="40A948E9">
@@ -4983,13 +4916,7 @@
         <w:rPr>
           <w:lang w:val="es-CR"/>
         </w:rPr>
-        <w:t>Read</w:t>
-      </w:r>
-      <w:r>
-        <w:rPr>
-          <w:lang w:val="es-CR"/>
-        </w:rPr>
-        <w:t>y</w:t>
+        <w:t>Ready</w:t>
       </w:r>
       <w:proofErr w:type="spellEnd"/>
       <w:r>
@@ -5009,7 +4936,6 @@
       <w:r>
         <w:rPr>
           <w:noProof/>
-          <w:lang w:val="es-CR"/>
         </w:rPr>
         <w:drawing>
           <wp:inline distT="114300" distB="114300" distL="114300" distR="114300" wp14:anchorId="395EF89F" wp14:editId="0B74CDC5">
@@ -5166,13 +5092,7 @@
         <w:rPr>
           <w:lang w:val="es-CR"/>
         </w:rPr>
-        <w:t xml:space="preserve"> de 4, sin embargo no se encuentra pr</w:t>
-      </w:r>
-      <w:r>
-        <w:rPr>
-          <w:lang w:val="es-CR"/>
-        </w:rPr>
-        <w:t>ocesos:</w:t>
+        <w:t xml:space="preserve"> de 4, sin embargo no se encuentra procesos:</w:t>
       </w:r>
     </w:p>
     <w:p>
@@ -5185,7 +5105,6 @@
       <w:r>
         <w:rPr>
           <w:noProof/>
-          <w:lang w:val="es-CR"/>
         </w:rPr>
         <w:drawing>
           <wp:inline distT="114300" distB="114300" distL="114300" distR="114300" wp14:anchorId="1B06C886" wp14:editId="6E477ADE">
@@ -5234,7 +5153,6 @@
       <w:r>
         <w:rPr>
           <w:noProof/>
-          <w:lang w:val="es-CR"/>
         </w:rPr>
         <w:drawing>
           <wp:anchor distT="0" distB="0" distL="114300" distR="114300" simplePos="0" relativeHeight="251660288" behindDoc="0" locked="0" layoutInCell="1" allowOverlap="1" wp14:anchorId="06A260DD" wp14:editId="1E6AB8A8">
@@ -5411,8 +5329,6 @@
         </w:rPr>
         <w:t xml:space="preserve">. </w:t>
       </w:r>
-      <w:bookmarkStart w:id="22" w:name="_GoBack"/>
-      <w:bookmarkEnd w:id="22"/>
     </w:p>
     <w:p>
       <w:pPr>
@@ -5432,13 +5348,7 @@
         <w:rPr>
           <w:lang w:val="es-CR"/>
         </w:rPr>
-        <w:t xml:space="preserve"> se espera que de un grupo de pro</w:t>
-      </w:r>
-      <w:r>
-        <w:rPr>
-          <w:lang w:val="es-CR"/>
-        </w:rPr>
-        <w:t xml:space="preserve">cesos en </w:t>
+        <w:t xml:space="preserve"> se espera que de un grupo de procesos en </w:t>
       </w:r>
       <w:proofErr w:type="spellStart"/>
       <w:r>
@@ -5509,13 +5419,7 @@
         <w:rPr>
           <w:lang w:val="es-CR"/>
         </w:rPr>
-        <w:t xml:space="preserve"> más bajo</w:t>
-      </w:r>
-      <w:r>
-        <w:rPr>
-          <w:lang w:val="es-CR"/>
-        </w:rPr>
-        <w:t xml:space="preserve"> (proceso con </w:t>
+        <w:t xml:space="preserve"> más bajo (proceso con </w:t>
       </w:r>
       <w:proofErr w:type="spellStart"/>
       <w:r>
@@ -5570,7 +5474,6 @@
       <w:r>
         <w:rPr>
           <w:noProof/>
-          <w:lang w:val="es-CR"/>
         </w:rPr>
         <w:drawing>
           <wp:inline distT="0" distB="0" distL="0" distR="0">
@@ -5628,13 +5531,7 @@
           <w:lang w:val="es-CR"/>
         </w:rPr>
         <w:lastRenderedPageBreak/>
-        <w:t>Debido a que la prueba anterior fue corrida en clie</w:t>
-      </w:r>
-      <w:r>
-        <w:rPr>
-          <w:lang w:val="es-CR"/>
-        </w:rPr>
-        <w:t xml:space="preserve">nte automático, es imposible volver a recrear el mismo caso de prueba, sin embargo se arregló el bug: lo que pasaba es que al recorrer la lista buscando el proceso con el </w:t>
+        <w:t xml:space="preserve">Debido a que la prueba anterior fue corrida en cliente automático, es imposible volver a recrear el mismo caso de prueba, sin embargo se arregló el bug: lo que pasaba es que al recorrer la lista buscando el proceso con el </w:t>
       </w:r>
       <w:proofErr w:type="spellStart"/>
       <w:r>
@@ -5662,13 +5559,7 @@
         <w:rPr>
           <w:lang w:val="es-CR"/>
         </w:rPr>
-        <w:t xml:space="preserve"> más bajo que el anterior, este pr</w:t>
-      </w:r>
-      <w:r>
-        <w:rPr>
-          <w:lang w:val="es-CR"/>
-        </w:rPr>
-        <w:t xml:space="preserve">oceso se ponía en </w:t>
+        <w:t xml:space="preserve"> más bajo que el anterior, este proceso se ponía en </w:t>
       </w:r>
       <w:proofErr w:type="spellStart"/>
       <w:r>
@@ -5711,39 +5602,123 @@
       <w:pPr>
         <w:pStyle w:val="Heading2"/>
         <w:jc w:val="both"/>
-      </w:pPr>
-      <w:bookmarkStart w:id="23" w:name="_4zgf16ojv8xq" w:colFirst="0" w:colLast="0"/>
-      <w:bookmarkStart w:id="24" w:name="_Toc462496939"/>
+        <w:rPr>
+          <w:lang w:val="es-CR"/>
+        </w:rPr>
+      </w:pPr>
+      <w:bookmarkStart w:id="22" w:name="_4zgf16ojv8xq" w:colFirst="0" w:colLast="0"/>
+      <w:bookmarkStart w:id="23" w:name="_Toc462496939"/>
+      <w:bookmarkEnd w:id="22"/>
+      <w:r>
+        <w:rPr>
+          <w:lang w:val="es-CR"/>
+        </w:rPr>
+        <w:t>Prueba 5: Corrida General algoritmo RR</w:t>
+      </w:r>
       <w:bookmarkEnd w:id="23"/>
+      <w:r>
+        <w:rPr>
+          <w:lang w:val="es-CR"/>
+        </w:rPr>
+        <w:t xml:space="preserve"> </w:t>
+      </w:r>
+    </w:p>
+    <w:p>
+      <w:pPr>
+        <w:jc w:val="both"/>
+        <w:rPr>
+          <w:lang w:val="es-CR"/>
+        </w:rPr>
+      </w:pPr>
+    </w:p>
+    <w:p>
+      <w:pPr>
+        <w:jc w:val="both"/>
+        <w:rPr>
+          <w:lang w:val="es-CR"/>
+        </w:rPr>
+      </w:pPr>
+      <w:r>
+        <w:rPr>
+          <w:u w:val="single"/>
+          <w:lang w:val="es-CR"/>
+        </w:rPr>
+        <w:t>Objetivo:</w:t>
+      </w:r>
+      <w:r>
+        <w:rPr>
+          <w:lang w:val="es-CR"/>
+        </w:rPr>
+        <w:t xml:space="preserve"> se prueba una corrida general el algoritmo de RR.</w:t>
+      </w:r>
+      <w:r>
+        <w:rPr>
+          <w:lang w:val="es-CR"/>
+        </w:rPr>
+        <w:t xml:space="preserve"> </w:t>
+      </w:r>
+    </w:p>
+    <w:p>
+      <w:pPr>
+        <w:jc w:val="both"/>
+        <w:rPr>
+          <w:lang w:val="es-CR"/>
+        </w:rPr>
+      </w:pPr>
+      <w:r>
+        <w:rPr>
+          <w:u w:val="single"/>
+          <w:lang w:val="es-CR"/>
+        </w:rPr>
+        <w:t>Resultados esperados:</w:t>
+      </w:r>
+      <w:r>
+        <w:rPr>
+          <w:lang w:val="es-CR"/>
+        </w:rPr>
+        <w:t xml:space="preserve"> se espera que de un grupo de procesos en </w:t>
+      </w:r>
       <w:proofErr w:type="spellStart"/>
       <w:r>
-        <w:t>Prueba</w:t>
+        <w:rPr>
+          <w:lang w:val="es-CR"/>
+        </w:rPr>
+        <w:t>Ready</w:t>
       </w:r>
       <w:proofErr w:type="spellEnd"/>
       <w:r>
-        <w:t xml:space="preserve"> 5: </w:t>
+        <w:rPr>
+          <w:lang w:val="es-CR"/>
+        </w:rPr>
+        <w:t xml:space="preserve">, se selecciona el siguiente proceso en </w:t>
       </w:r>
       <w:proofErr w:type="spellStart"/>
       <w:r>
-        <w:t>Corrida</w:t>
+        <w:rPr>
+          <w:lang w:val="es-CR"/>
+        </w:rPr>
+        <w:t>Ready</w:t>
       </w:r>
       <w:proofErr w:type="spellEnd"/>
       <w:r>
-        <w:t xml:space="preserve"> General </w:t>
+        <w:rPr>
+          <w:lang w:val="es-CR"/>
+        </w:rPr>
+        <w:t xml:space="preserve">, luego del proceso actual en </w:t>
       </w:r>
       <w:proofErr w:type="spellStart"/>
-      <w:proofErr w:type="gramStart"/>
-      <w:r>
-        <w:t>algoritmo</w:t>
+      <w:r>
+        <w:rPr>
+          <w:lang w:val="es-CR"/>
+        </w:rPr>
+        <w:t>Run</w:t>
       </w:r>
       <w:proofErr w:type="spellEnd"/>
-      <w:proofErr w:type="gramEnd"/>
-      <w:r>
-        <w:t xml:space="preserve"> RR</w:t>
-      </w:r>
-      <w:bookmarkEnd w:id="24"/>
-      <w:r>
-        <w:t xml:space="preserve"> </w:t>
+      <w:r>
+        <w:rPr>
+          <w:lang w:val="es-CR"/>
+        </w:rPr>
+        <w:t>.</w:t>
       </w:r>
     </w:p>
     <w:p>
@@ -5766,130 +5741,26 @@
           <w:u w:val="single"/>
           <w:lang w:val="es-CR"/>
         </w:rPr>
-        <w:t>Objetivo:</w:t>
-      </w:r>
-      <w:r>
-        <w:rPr>
-          <w:lang w:val="es-CR"/>
-        </w:rPr>
-        <w:t xml:space="preserve"> se prueba una corrida general el </w:t>
-      </w:r>
-      <w:r>
-        <w:rPr>
-          <w:lang w:val="es-CR"/>
-        </w:rPr>
-        <w:t>algoritmo de RR.</w:t>
-      </w:r>
-      <w:r>
-        <w:rPr>
-          <w:lang w:val="es-CR"/>
-        </w:rPr>
-        <w:t xml:space="preserve"> </w:t>
-      </w:r>
-    </w:p>
-    <w:p>
-      <w:pPr>
-        <w:jc w:val="both"/>
-        <w:rPr>
-          <w:lang w:val="es-CR"/>
-        </w:rPr>
-      </w:pPr>
-      <w:r>
-        <w:rPr>
-          <w:u w:val="single"/>
-          <w:lang w:val="es-CR"/>
-        </w:rPr>
-        <w:t>Resultados esperados:</w:t>
-      </w:r>
-      <w:r>
-        <w:rPr>
-          <w:lang w:val="es-CR"/>
-        </w:rPr>
-        <w:t xml:space="preserve"> se espera que de un grupo de procesos en </w:t>
+        <w:t>Resultados Obtenidos y entradas</w:t>
+      </w:r>
+      <w:r>
+        <w:rPr>
+          <w:lang w:val="es-CR"/>
+        </w:rPr>
+        <w:t xml:space="preserve"> (incorrectos): al iniciar el proceso, entra el proceso con </w:t>
       </w:r>
       <w:proofErr w:type="spellStart"/>
       <w:r>
         <w:rPr>
           <w:lang w:val="es-CR"/>
         </w:rPr>
-        <w:t>Ready</w:t>
+        <w:t>burst</w:t>
       </w:r>
       <w:proofErr w:type="spellEnd"/>
       <w:r>
         <w:rPr>
           <w:lang w:val="es-CR"/>
         </w:rPr>
-        <w:t xml:space="preserve">, se selecciona el siguiente proceso en </w:t>
-      </w:r>
-      <w:proofErr w:type="spellStart"/>
-      <w:r>
-        <w:rPr>
-          <w:lang w:val="es-CR"/>
-        </w:rPr>
-        <w:t>Ready</w:t>
-      </w:r>
-      <w:proofErr w:type="spellEnd"/>
-      <w:r>
-        <w:rPr>
-          <w:lang w:val="es-CR"/>
-        </w:rPr>
-        <w:t xml:space="preserve">, luego del proceso actual en </w:t>
-      </w:r>
-      <w:proofErr w:type="spellStart"/>
-      <w:r>
-        <w:rPr>
-          <w:lang w:val="es-CR"/>
-        </w:rPr>
-        <w:t>Run</w:t>
-      </w:r>
-      <w:proofErr w:type="spellEnd"/>
-      <w:r>
-        <w:rPr>
-          <w:lang w:val="es-CR"/>
-        </w:rPr>
-        <w:t>.</w:t>
-      </w:r>
-    </w:p>
-    <w:p>
-      <w:pPr>
-        <w:jc w:val="both"/>
-        <w:rPr>
-          <w:lang w:val="es-CR"/>
-        </w:rPr>
-      </w:pPr>
-    </w:p>
-    <w:p>
-      <w:pPr>
-        <w:jc w:val="both"/>
-        <w:rPr>
-          <w:lang w:val="es-CR"/>
-        </w:rPr>
-      </w:pPr>
-      <w:r>
-        <w:rPr>
-          <w:u w:val="single"/>
-          <w:lang w:val="es-CR"/>
-        </w:rPr>
-        <w:t>Resultados Obtenidos y entradas</w:t>
-      </w:r>
-      <w:r>
-        <w:rPr>
-          <w:lang w:val="es-CR"/>
-        </w:rPr>
-        <w:t xml:space="preserve"> (incorrectos): al iniciar el proceso, entra el proceso con </w:t>
-      </w:r>
-      <w:proofErr w:type="spellStart"/>
-      <w:r>
-        <w:rPr>
-          <w:lang w:val="es-CR"/>
-        </w:rPr>
-        <w:t>burst</w:t>
-      </w:r>
-      <w:proofErr w:type="spellEnd"/>
-      <w:r>
-        <w:rPr>
-          <w:lang w:val="es-CR"/>
-        </w:rPr>
         <w:t xml:space="preserve"> 1. Sin embargo, ¡este nunca entró a ejecución!  De  hecho hubo un momento de CPU ocioso en dónde el proceso 1 estaba en lista y no se ejecutó. Fue hasta que entro el proceso 2 que el CPU dejó de ser ocioso. </w:t>
       </w:r>
     </w:p>
@@ -5911,7 +5782,6 @@
       <w:r>
         <w:rPr>
           <w:noProof/>
-          <w:lang w:val="es-CR"/>
         </w:rPr>
         <w:drawing>
           <wp:inline distT="114300" distB="114300" distL="114300" distR="114300" wp14:anchorId="4377D9EF" wp14:editId="67F0897A">
@@ -5962,13 +5832,7 @@
         <w:rPr>
           <w:lang w:val="es-CR"/>
         </w:rPr>
-        <w:t>Debido a que la prueba anterior fue cor</w:t>
-      </w:r>
-      <w:r>
-        <w:rPr>
-          <w:lang w:val="es-CR"/>
-        </w:rPr>
-        <w:t xml:space="preserve">rida en cliente automático, es imposible volver a recrear el mismo caso de prueba, sin embargo se arregló el bug: lo que pasaba es que si el tamaño de la lista es 1 (primeros seguros de la ejecución), el algoritmo se </w:t>
+        <w:t xml:space="preserve">Debido a que la prueba anterior fue corrida en cliente automático, es imposible volver a recrear el mismo caso de prueba, sin embargo se arregló el bug: lo que pasaba es que si el tamaño de la lista es 1 (primeros seguros de la ejecución), el algoritmo se </w:t>
       </w:r>
       <w:proofErr w:type="spellStart"/>
       <w:r>
@@ -5982,13 +5846,7 @@
         <w:rPr>
           <w:lang w:val="es-CR"/>
         </w:rPr>
-        <w:t xml:space="preserve">, ya que trataba de buscar el </w:t>
-      </w:r>
-      <w:r>
-        <w:rPr>
-          <w:lang w:val="es-CR"/>
-        </w:rPr>
-        <w:t>siguiente, pero no existía, entonces volvía al inicio, intentaba buscar el siguiente y así infinitamente. Entonces es hasta que el proceso 2 entre que se des-</w:t>
+        <w:t>, ya que trataba de buscar el siguiente, pero no existía, entonces volvía al inicio, intentaba buscar el siguiente y así infinitamente. Entonces es hasta que el proceso 2 entre que se des-</w:t>
       </w:r>
       <w:proofErr w:type="spellStart"/>
       <w:r>
@@ -6002,13 +5860,7 @@
         <w:rPr>
           <w:lang w:val="es-CR"/>
         </w:rPr>
-        <w:t xml:space="preserve"> y el algoritmo se ejecutaba con normalidad. Se arregla el bug y se toma el caso en que s</w:t>
-      </w:r>
-      <w:r>
-        <w:rPr>
-          <w:lang w:val="es-CR"/>
-        </w:rPr>
-        <w:t>olo hay un elemento en la lista.</w:t>
+        <w:t xml:space="preserve"> y el algoritmo se ejecutaba con normalidad. Se arregla el bug y se toma el caso en que solo hay un elemento en la lista.</w:t>
       </w:r>
     </w:p>
     <w:p>
@@ -6046,7 +5898,7 @@
           <w:lang w:val="es-CR"/>
         </w:rPr>
       </w:pPr>
-      <w:bookmarkStart w:id="25" w:name="_Toc462496940"/>
+      <w:bookmarkStart w:id="24" w:name="_Toc462496940"/>
       <w:r>
         <w:rPr>
           <w:lang w:val="es-CR"/>
@@ -6054,7 +5906,7 @@
         <w:lastRenderedPageBreak/>
         <w:t>Prueba 6: Resultados finales</w:t>
       </w:r>
-      <w:bookmarkEnd w:id="25"/>
+      <w:bookmarkEnd w:id="24"/>
     </w:p>
     <w:p>
       <w:pPr>
@@ -6126,14 +5978,7 @@
           <w:u w:val="single"/>
           <w:lang w:val="es-CR"/>
         </w:rPr>
-        <w:t>Resultados Obtenidos y entrada</w:t>
-      </w:r>
-      <w:r>
-        <w:rPr>
-          <w:u w:val="single"/>
-          <w:lang w:val="es-CR"/>
-        </w:rPr>
-        <w:t>s</w:t>
+        <w:t>Resultados Obtenidos y entradas</w:t>
       </w:r>
     </w:p>
     <w:p>
@@ -6160,7 +6005,6 @@
       <w:r>
         <w:rPr>
           <w:noProof/>
-          <w:lang w:val="es-CR"/>
         </w:rPr>
         <w:drawing>
           <wp:inline distT="114300" distB="114300" distL="114300" distR="114300" wp14:anchorId="11D6FD7E" wp14:editId="7FC77B06">
@@ -6223,7 +6067,6 @@
       <w:r>
         <w:rPr>
           <w:noProof/>
-          <w:lang w:val="es-CR"/>
         </w:rPr>
         <w:drawing>
           <wp:inline distT="114300" distB="114300" distL="114300" distR="114300" wp14:anchorId="22C7947C" wp14:editId="5D9823E6">
@@ -6294,13 +6137,7 @@
         <w:rPr>
           <w:lang w:val="es-CR"/>
         </w:rPr>
-        <w:t xml:space="preserve"> es algo complicado de probar ya que el sistema no informa cuando está ocioso. Al hacer el cálculo del TAT manualmente da como resultado: 634/16 = 39.625 y el de WT: 496/16 </w:t>
-      </w:r>
-      <w:r>
-        <w:rPr>
-          <w:lang w:val="es-CR"/>
-        </w:rPr>
-        <w:t xml:space="preserve">= 31. Por lo tanto si dio los resultados esperados. </w:t>
+        <w:t xml:space="preserve"> es algo complicado de probar ya que el sistema no informa cuando está ocioso. Al hacer el cálculo del TAT manualmente da como resultado: 634/16 = 39.625 y el de WT: 496/16 = 31. Por lo tanto si dio los resultados esperados. </w:t>
       </w:r>
     </w:p>
     <w:p>
@@ -6382,7 +6219,7 @@
           <w:lang w:val="es-CR"/>
         </w:rPr>
       </w:pPr>
-      <w:bookmarkStart w:id="26" w:name="_Toc462496941"/>
+      <w:bookmarkStart w:id="25" w:name="_Toc462496941"/>
       <w:r>
         <w:rPr>
           <w:lang w:val="es-CR"/>
@@ -6390,121 +6227,201 @@
         <w:lastRenderedPageBreak/>
         <w:t>¿Cómo compilar y correr el Proyecto?</w:t>
       </w:r>
+      <w:bookmarkEnd w:id="25"/>
+    </w:p>
+    <w:p>
+      <w:pPr>
+        <w:jc w:val="both"/>
+        <w:rPr>
+          <w:lang w:val="es-CR"/>
+        </w:rPr>
+      </w:pPr>
+      <w:r>
+        <w:rPr>
+          <w:lang w:val="es-CR"/>
+        </w:rPr>
+        <w:t xml:space="preserve"> </w:t>
+      </w:r>
+    </w:p>
+    <w:p>
+      <w:pPr>
+        <w:jc w:val="both"/>
+        <w:rPr>
+          <w:lang w:val="es-CR"/>
+        </w:rPr>
+      </w:pPr>
+      <w:r>
+        <w:rPr>
+          <w:lang w:val="es-CR"/>
+        </w:rPr>
+        <w:t>En primer lugar se tiene que descargar la siguiente librería (desde la terminal):</w:t>
+      </w:r>
+    </w:p>
+    <w:p>
+      <w:pPr>
+        <w:jc w:val="both"/>
+        <w:rPr>
+          <w:lang w:val="es-CR"/>
+        </w:rPr>
+      </w:pPr>
+    </w:p>
+    <w:p>
+      <w:pPr>
+        <w:tabs>
+          <w:tab w:val="left" w:pos="916"/>
+          <w:tab w:val="left" w:pos="1832"/>
+          <w:tab w:val="left" w:pos="2748"/>
+          <w:tab w:val="left" w:pos="3664"/>
+          <w:tab w:val="left" w:pos="4580"/>
+          <w:tab w:val="left" w:pos="5496"/>
+          <w:tab w:val="left" w:pos="6412"/>
+          <w:tab w:val="left" w:pos="7328"/>
+          <w:tab w:val="left" w:pos="8244"/>
+          <w:tab w:val="left" w:pos="9160"/>
+          <w:tab w:val="left" w:pos="10076"/>
+          <w:tab w:val="left" w:pos="10992"/>
+          <w:tab w:val="left" w:pos="11908"/>
+          <w:tab w:val="left" w:pos="12824"/>
+          <w:tab w:val="left" w:pos="13740"/>
+          <w:tab w:val="left" w:pos="14656"/>
+        </w:tabs>
+        <w:spacing w:line="240" w:lineRule="auto"/>
+        <w:rPr>
+          <w:rFonts w:ascii="Courier New" w:eastAsia="Times New Roman" w:hAnsi="Courier New" w:cs="Courier New"/>
+          <w:color w:val="auto"/>
+          <w:sz w:val="20"/>
+          <w:szCs w:val="20"/>
+        </w:rPr>
+      </w:pPr>
+      <w:proofErr w:type="spellStart"/>
+      <w:proofErr w:type="gramStart"/>
+      <w:r>
+        <w:rPr>
+          <w:rFonts w:ascii="Courier New" w:eastAsia="Times New Roman" w:hAnsi="Courier New" w:cs="Courier New"/>
+          <w:color w:val="auto"/>
+          <w:sz w:val="20"/>
+          <w:szCs w:val="20"/>
+        </w:rPr>
+        <w:t>sudo</w:t>
+      </w:r>
+      <w:proofErr w:type="spellEnd"/>
+      <w:proofErr w:type="gramEnd"/>
+      <w:r>
+        <w:rPr>
+          <w:rFonts w:ascii="Courier New" w:eastAsia="Times New Roman" w:hAnsi="Courier New" w:cs="Courier New"/>
+          <w:color w:val="auto"/>
+          <w:sz w:val="20"/>
+          <w:szCs w:val="20"/>
+        </w:rPr>
+        <w:t xml:space="preserve"> apt-get install libncurses5-dev libncursesw5-dev</w:t>
+      </w:r>
+    </w:p>
+    <w:p>
+      <w:pPr>
+        <w:jc w:val="both"/>
+      </w:pPr>
+    </w:p>
+    <w:p>
+      <w:pPr>
+        <w:ind w:firstLine="720"/>
+        <w:jc w:val="both"/>
+        <w:rPr>
+          <w:lang w:val="es-CR"/>
+        </w:rPr>
+      </w:pPr>
+      <w:r>
+        <w:rPr>
+          <w:lang w:val="es-CR"/>
+        </w:rPr>
+        <w:t>Ya que el proyecto está constituido de dos partes, se debe ir en terminal cada directorio respectivo:</w:t>
+      </w:r>
+    </w:p>
+    <w:p>
+      <w:pPr>
+        <w:ind w:firstLine="720"/>
+        <w:jc w:val="both"/>
+        <w:rPr>
+          <w:lang w:val="es-CR"/>
+        </w:rPr>
+      </w:pPr>
+    </w:p>
+    <w:p>
+      <w:pPr>
+        <w:jc w:val="both"/>
+        <w:rPr>
+          <w:lang w:val="es-CR"/>
+        </w:rPr>
+      </w:pPr>
+      <w:r>
+        <w:rPr>
+          <w:lang w:val="es-CR"/>
+        </w:rPr>
+        <w:t>Progra1/Cliente/ O Progra1/Server/  y ejecutar “</w:t>
+      </w:r>
+      <w:proofErr w:type="spellStart"/>
+      <w:r>
+        <w:rPr>
+          <w:lang w:val="es-CR"/>
+        </w:rPr>
+        <w:t>make</w:t>
+      </w:r>
+      <w:proofErr w:type="spellEnd"/>
+      <w:r>
+        <w:rPr>
+          <w:lang w:val="es-CR"/>
+        </w:rPr>
+        <w:t>” para compilar.</w:t>
+      </w:r>
+    </w:p>
+    <w:p>
+      <w:pPr>
+        <w:jc w:val="both"/>
+        <w:rPr>
+          <w:lang w:val="es-CR"/>
+        </w:rPr>
+      </w:pPr>
+    </w:p>
+    <w:p>
+      <w:pPr>
+        <w:ind w:firstLine="720"/>
+        <w:jc w:val="both"/>
+        <w:rPr>
+          <w:lang w:val="es-CR"/>
+        </w:rPr>
+      </w:pPr>
+      <w:r>
+        <w:rPr>
+          <w:lang w:val="es-CR"/>
+        </w:rPr>
+        <w:t>Para correrlo, igual en cada directorio se utiliza ya sea</w:t>
+      </w:r>
+      <w:proofErr w:type="gramStart"/>
+      <w:r>
+        <w:rPr>
+          <w:lang w:val="es-CR"/>
+        </w:rPr>
+        <w:t>: .</w:t>
+      </w:r>
+      <w:proofErr w:type="gramEnd"/>
+      <w:r>
+        <w:rPr>
+          <w:lang w:val="es-CR"/>
+        </w:rPr>
+        <w:t>/cliente  o  ./server para correr</w:t>
+      </w:r>
+      <w:r>
+        <w:rPr>
+          <w:lang w:val="es-CR"/>
+        </w:rPr>
+        <w:t xml:space="preserve"> el binario alguna de las dos partes. </w:t>
+      </w:r>
+      <w:bookmarkStart w:id="26" w:name="_GoBack"/>
       <w:bookmarkEnd w:id="26"/>
-    </w:p>
-    <w:p>
-      <w:pPr>
-        <w:jc w:val="both"/>
-        <w:rPr>
-          <w:lang w:val="es-CR"/>
-        </w:rPr>
-      </w:pPr>
-      <w:r>
-        <w:rPr>
-          <w:lang w:val="es-CR"/>
-        </w:rPr>
-        <w:t xml:space="preserve"> </w:t>
-      </w:r>
-    </w:p>
-    <w:p>
-      <w:pPr>
-        <w:ind w:firstLine="720"/>
-        <w:jc w:val="both"/>
-        <w:rPr>
-          <w:lang w:val="es-CR"/>
-        </w:rPr>
-      </w:pPr>
-      <w:r>
-        <w:rPr>
-          <w:lang w:val="es-CR"/>
-        </w:rPr>
-        <w:t>Ya que el proyecto está constituido de dos partes, se debe ir en terminal cada directorio respectivo:</w:t>
-      </w:r>
-    </w:p>
-    <w:p>
-      <w:pPr>
-        <w:ind w:firstLine="720"/>
-        <w:jc w:val="both"/>
-        <w:rPr>
-          <w:lang w:val="es-CR"/>
-        </w:rPr>
-      </w:pPr>
-    </w:p>
-    <w:p>
-      <w:pPr>
-        <w:jc w:val="both"/>
-        <w:rPr>
-          <w:lang w:val="es-CR"/>
-        </w:rPr>
-      </w:pPr>
-      <w:r>
-        <w:rPr>
-          <w:lang w:val="es-CR"/>
-        </w:rPr>
-        <w:t>Progra1/Cliente/ O Progra1/Server/  y ejecutar “</w:t>
-      </w:r>
-      <w:proofErr w:type="spellStart"/>
-      <w:r>
-        <w:rPr>
-          <w:lang w:val="es-CR"/>
-        </w:rPr>
-        <w:t>make</w:t>
-      </w:r>
-      <w:proofErr w:type="spellEnd"/>
-      <w:r>
-        <w:rPr>
-          <w:lang w:val="es-CR"/>
-        </w:rPr>
-        <w:t>” para co</w:t>
-      </w:r>
-      <w:r>
-        <w:rPr>
-          <w:lang w:val="es-CR"/>
-        </w:rPr>
-        <w:t>mpilar.</w:t>
-      </w:r>
-    </w:p>
-    <w:p>
-      <w:pPr>
-        <w:jc w:val="both"/>
-        <w:rPr>
-          <w:lang w:val="es-CR"/>
-        </w:rPr>
-      </w:pPr>
-    </w:p>
-    <w:p>
-      <w:pPr>
-        <w:ind w:firstLine="720"/>
-        <w:jc w:val="both"/>
-        <w:rPr>
-          <w:lang w:val="es-CR"/>
-        </w:rPr>
-      </w:pPr>
-      <w:r>
-        <w:rPr>
-          <w:lang w:val="es-CR"/>
-        </w:rPr>
-        <w:t>Para correrlo, igual en cada directorio se utiliza ya sea</w:t>
-      </w:r>
-      <w:proofErr w:type="gramStart"/>
-      <w:r>
-        <w:rPr>
-          <w:lang w:val="es-CR"/>
-        </w:rPr>
-        <w:t>: .</w:t>
-      </w:r>
-      <w:proofErr w:type="gramEnd"/>
-      <w:r>
-        <w:rPr>
-          <w:lang w:val="es-CR"/>
-        </w:rPr>
-        <w:t>/cliente  o  ./server para correr alguna de las dos partes. El cliente no presenta ninguna funcionalidad si el simulador no está corriendo, por lo que se requiere que el simulador se corr</w:t>
-      </w:r>
-      <w:r>
-        <w:rPr>
-          <w:lang w:val="es-CR"/>
-        </w:rPr>
-        <w:t xml:space="preserve">a primero para que el cliente pueda ofrecer sus funcionalidades. Lo anterior es debido a que el cliente espera que su conexión del socket sea aceptada, al no serla, no puede seguir ejecutando y se cierra. </w:t>
+      <w:r>
+        <w:rPr>
+          <w:lang w:val="es-CR"/>
+        </w:rPr>
+        <w:t xml:space="preserve">El cliente no presenta ninguna funcionalidad si el simulador no está corriendo, por lo que se requiere que el simulador se corra primero para que el cliente pueda ofrecer sus funcionalidades. Lo anterior es debido a que el cliente espera que su conexión del socket sea aceptada, al no serla, no puede seguir ejecutando y se cierra. </w:t>
       </w:r>
     </w:p>
     <w:p>
@@ -7077,6 +6994,56 @@
       <w:ind w:left="440"/>
     </w:pPr>
   </w:style>
+  <w:style w:type="paragraph" w:styleId="HTMLPreformatted">
+    <w:name w:val="HTML Preformatted"/>
+    <w:basedOn w:val="Normal"/>
+    <w:link w:val="HTMLPreformattedChar"/>
+    <w:uiPriority w:val="99"/>
+    <w:semiHidden/>
+    <w:unhideWhenUsed/>
+    <w:rsid w:val="007F6C59"/>
+    <w:pPr>
+      <w:tabs>
+        <w:tab w:val="left" w:pos="916"/>
+        <w:tab w:val="left" w:pos="1832"/>
+        <w:tab w:val="left" w:pos="2748"/>
+        <w:tab w:val="left" w:pos="3664"/>
+        <w:tab w:val="left" w:pos="4580"/>
+        <w:tab w:val="left" w:pos="5496"/>
+        <w:tab w:val="left" w:pos="6412"/>
+        <w:tab w:val="left" w:pos="7328"/>
+        <w:tab w:val="left" w:pos="8244"/>
+        <w:tab w:val="left" w:pos="9160"/>
+        <w:tab w:val="left" w:pos="10076"/>
+        <w:tab w:val="left" w:pos="10992"/>
+        <w:tab w:val="left" w:pos="11908"/>
+        <w:tab w:val="left" w:pos="12824"/>
+        <w:tab w:val="left" w:pos="13740"/>
+        <w:tab w:val="left" w:pos="14656"/>
+      </w:tabs>
+      <w:spacing w:line="240" w:lineRule="auto"/>
+    </w:pPr>
+    <w:rPr>
+      <w:rFonts w:ascii="Courier New" w:eastAsia="Times New Roman" w:hAnsi="Courier New" w:cs="Courier New"/>
+      <w:color w:val="auto"/>
+      <w:sz w:val="20"/>
+      <w:szCs w:val="20"/>
+    </w:rPr>
+  </w:style>
+  <w:style w:type="character" w:customStyle="1" w:styleId="HTMLPreformattedChar">
+    <w:name w:val="HTML Preformatted Char"/>
+    <w:basedOn w:val="DefaultParagraphFont"/>
+    <w:link w:val="HTMLPreformatted"/>
+    <w:uiPriority w:val="99"/>
+    <w:semiHidden/>
+    <w:rsid w:val="007F6C59"/>
+    <w:rPr>
+      <w:rFonts w:ascii="Courier New" w:eastAsia="Times New Roman" w:hAnsi="Courier New" w:cs="Courier New"/>
+      <w:color w:val="auto"/>
+      <w:sz w:val="20"/>
+      <w:szCs w:val="20"/>
+    </w:rPr>
+  </w:style>
 </w:styles>
 </file>
 
@@ -7512,6 +7479,56 @@
       <w:ind w:left="440"/>
     </w:pPr>
   </w:style>
+  <w:style w:type="paragraph" w:styleId="HTMLPreformatted">
+    <w:name w:val="HTML Preformatted"/>
+    <w:basedOn w:val="Normal"/>
+    <w:link w:val="HTMLPreformattedChar"/>
+    <w:uiPriority w:val="99"/>
+    <w:semiHidden/>
+    <w:unhideWhenUsed/>
+    <w:rsid w:val="007F6C59"/>
+    <w:pPr>
+      <w:tabs>
+        <w:tab w:val="left" w:pos="916"/>
+        <w:tab w:val="left" w:pos="1832"/>
+        <w:tab w:val="left" w:pos="2748"/>
+        <w:tab w:val="left" w:pos="3664"/>
+        <w:tab w:val="left" w:pos="4580"/>
+        <w:tab w:val="left" w:pos="5496"/>
+        <w:tab w:val="left" w:pos="6412"/>
+        <w:tab w:val="left" w:pos="7328"/>
+        <w:tab w:val="left" w:pos="8244"/>
+        <w:tab w:val="left" w:pos="9160"/>
+        <w:tab w:val="left" w:pos="10076"/>
+        <w:tab w:val="left" w:pos="10992"/>
+        <w:tab w:val="left" w:pos="11908"/>
+        <w:tab w:val="left" w:pos="12824"/>
+        <w:tab w:val="left" w:pos="13740"/>
+        <w:tab w:val="left" w:pos="14656"/>
+      </w:tabs>
+      <w:spacing w:line="240" w:lineRule="auto"/>
+    </w:pPr>
+    <w:rPr>
+      <w:rFonts w:ascii="Courier New" w:eastAsia="Times New Roman" w:hAnsi="Courier New" w:cs="Courier New"/>
+      <w:color w:val="auto"/>
+      <w:sz w:val="20"/>
+      <w:szCs w:val="20"/>
+    </w:rPr>
+  </w:style>
+  <w:style w:type="character" w:customStyle="1" w:styleId="HTMLPreformattedChar">
+    <w:name w:val="HTML Preformatted Char"/>
+    <w:basedOn w:val="DefaultParagraphFont"/>
+    <w:link w:val="HTMLPreformatted"/>
+    <w:uiPriority w:val="99"/>
+    <w:semiHidden/>
+    <w:rsid w:val="007F6C59"/>
+    <w:rPr>
+      <w:rFonts w:ascii="Courier New" w:eastAsia="Times New Roman" w:hAnsi="Courier New" w:cs="Courier New"/>
+      <w:color w:val="auto"/>
+      <w:sz w:val="20"/>
+      <w:szCs w:val="20"/>
+    </w:rPr>
+  </w:style>
 </w:styles>
 </file>
 
@@ -7805,7 +7822,7 @@
 </file>
 
 <file path=customXml/itemProps1.xml><?xml version="1.0" encoding="utf-8"?>
-<ds:datastoreItem xmlns:ds="http://schemas.openxmlformats.org/officeDocument/2006/customXml" ds:itemID="{AE517308-F86B-4779-A9A8-BFB7262294CD}">
+<ds:datastoreItem xmlns:ds="http://schemas.openxmlformats.org/officeDocument/2006/customXml" ds:itemID="{A5F40FA9-5855-4348-B59D-7878E3121331}">
   <ds:schemaRefs>
     <ds:schemaRef ds:uri="http://schemas.openxmlformats.org/officeDocument/2006/bibliography"/>
   </ds:schemaRefs>

</xml_diff>